<commit_message>
second iteration of base code
walked through code pipeline with FLP data
</commit_message>
<xml_diff>
--- a/MSM Pipeline and Package.docx
+++ b/MSM Pipeline and Package.docx
@@ -358,6 +358,466 @@
           <w:t>https://r-pkgs.org/man.html</w:t>
         </w:r>
       </w:hyperlink>
+      <w:r>
+        <w:rPr>
+          <w:rFonts w:cstheme="minorHAnsi"/>
+        </w:rPr>
+        <w:t xml:space="preserve"> </w:t>
+      </w:r>
+    </w:p>
+    <w:p>
+      <w:pPr>
+        <w:rPr>
+          <w:rFonts w:cstheme="minorHAnsi"/>
+        </w:rPr>
+      </w:pPr>
+    </w:p>
+    <w:p>
+      <w:pPr>
+        <w:rPr>
+          <w:rFonts w:cstheme="minorHAnsi"/>
+        </w:rPr>
+      </w:pPr>
+      <w:r>
+        <w:rPr>
+          <w:rFonts w:cstheme="minorHAnsi"/>
+        </w:rPr>
+        <w:t xml:space="preserve">#' @param </w:t>
+      </w:r>
+      <w:proofErr w:type="spellStart"/>
+      <w:r>
+        <w:rPr>
+          <w:rFonts w:cstheme="minorHAnsi"/>
+        </w:rPr>
+        <w:t>data_path</w:t>
+      </w:r>
+      <w:proofErr w:type="spellEnd"/>
+      <w:r>
+        <w:rPr>
+          <w:rFonts w:cstheme="minorHAnsi"/>
+        </w:rPr>
+        <w:t xml:space="preserve"> path to cleaned dataset </w:t>
+      </w:r>
+    </w:p>
+    <w:p>
+      <w:pPr>
+        <w:rPr>
+          <w:rFonts w:cstheme="minorHAnsi"/>
+        </w:rPr>
+      </w:pPr>
+      <w:r>
+        <w:rPr>
+          <w:rFonts w:cstheme="minorHAnsi"/>
+        </w:rPr>
+        <w:t xml:space="preserve">#' @param </w:t>
+      </w:r>
+      <w:proofErr w:type="spellStart"/>
+      <w:r>
+        <w:rPr>
+          <w:rFonts w:cstheme="minorHAnsi"/>
+        </w:rPr>
+        <w:t>home_dir</w:t>
+      </w:r>
+      <w:proofErr w:type="spellEnd"/>
+      <w:r>
+        <w:rPr>
+          <w:rFonts w:cstheme="minorHAnsi"/>
+        </w:rPr>
+        <w:t xml:space="preserve"> path to home directory for the project </w:t>
+      </w:r>
+    </w:p>
+    <w:p>
+      <w:pPr>
+        <w:rPr>
+          <w:rFonts w:cstheme="minorHAnsi"/>
+        </w:rPr>
+      </w:pPr>
+      <w:r>
+        <w:rPr>
+          <w:rFonts w:cstheme="minorHAnsi"/>
+        </w:rPr>
+        <w:t xml:space="preserve">#' @param ID person-level identifier in your dataset </w:t>
+      </w:r>
+    </w:p>
+    <w:p>
+      <w:pPr>
+        <w:rPr>
+          <w:rFonts w:cstheme="minorHAnsi"/>
+        </w:rPr>
+      </w:pPr>
+      <w:r>
+        <w:rPr>
+          <w:rFonts w:cstheme="minorHAnsi"/>
+        </w:rPr>
+        <w:t xml:space="preserve">#' @param </w:t>
+      </w:r>
+      <w:proofErr w:type="spellStart"/>
+      <w:r>
+        <w:rPr>
+          <w:rFonts w:cstheme="minorHAnsi"/>
+        </w:rPr>
+        <w:t>time_pts</w:t>
+      </w:r>
+      <w:proofErr w:type="spellEnd"/>
+      <w:r>
+        <w:rPr>
+          <w:rFonts w:cstheme="minorHAnsi"/>
+        </w:rPr>
+        <w:t xml:space="preserve"> list of time points along your developmental path of interest for which you have at least one measurement </w:t>
+      </w:r>
+    </w:p>
+    <w:p>
+      <w:pPr>
+        <w:rPr>
+          <w:rFonts w:cstheme="minorHAnsi"/>
+        </w:rPr>
+      </w:pPr>
+      <w:r>
+        <w:rPr>
+          <w:rFonts w:cstheme="minorHAnsi"/>
+        </w:rPr>
+        <w:t xml:space="preserve">#' @param </w:t>
+      </w:r>
+      <w:proofErr w:type="spellStart"/>
+      <w:r>
+        <w:rPr>
+          <w:rFonts w:cstheme="minorHAnsi"/>
+        </w:rPr>
+        <w:t>time_var</w:t>
+      </w:r>
+      <w:proofErr w:type="spellEnd"/>
+      <w:r>
+        <w:rPr>
+          <w:rFonts w:cstheme="minorHAnsi"/>
+        </w:rPr>
+        <w:t xml:space="preserve"> variable in your long dataset that designates developmental time </w:t>
+      </w:r>
+    </w:p>
+    <w:p>
+      <w:pPr>
+        <w:rPr>
+          <w:rFonts w:cstheme="minorHAnsi"/>
+        </w:rPr>
+      </w:pPr>
+      <w:r>
+        <w:rPr>
+          <w:rFonts w:cstheme="minorHAnsi"/>
+        </w:rPr>
+        <w:t xml:space="preserve">#' @param missing </w:t>
+      </w:r>
+      <w:proofErr w:type="spellStart"/>
+      <w:r>
+        <w:rPr>
+          <w:rFonts w:cstheme="minorHAnsi"/>
+        </w:rPr>
+        <w:t>missing</w:t>
+      </w:r>
+      <w:proofErr w:type="spellEnd"/>
+      <w:r>
+        <w:rPr>
+          <w:rFonts w:cstheme="minorHAnsi"/>
+        </w:rPr>
+        <w:t xml:space="preserve"> data marker in your dataset </w:t>
+      </w:r>
+    </w:p>
+    <w:p>
+      <w:pPr>
+        <w:rPr>
+          <w:rFonts w:cstheme="minorHAnsi"/>
+        </w:rPr>
+      </w:pPr>
+      <w:r>
+        <w:rPr>
+          <w:rFonts w:cstheme="minorHAnsi"/>
+        </w:rPr>
+        <w:t xml:space="preserve">#' @param exposures list of variables that represent your exposures/treatments of interest </w:t>
+      </w:r>
+    </w:p>
+    <w:p>
+      <w:pPr>
+        <w:rPr>
+          <w:rFonts w:cstheme="minorHAnsi"/>
+        </w:rPr>
+      </w:pPr>
+      <w:r>
+        <w:rPr>
+          <w:rFonts w:cstheme="minorHAnsi"/>
+        </w:rPr>
+        <w:t>#' @param outcomes list of variables that represent your outcomes of interest</w:t>
+      </w:r>
+    </w:p>
+    <w:p>
+      <w:pPr>
+        <w:rPr>
+          <w:rFonts w:cstheme="minorHAnsi"/>
+        </w:rPr>
+      </w:pPr>
+      <w:r>
+        <w:rPr>
+          <w:rFonts w:cstheme="minorHAnsi"/>
+        </w:rPr>
+        <w:t xml:space="preserve">#' @param </w:t>
+      </w:r>
+      <w:proofErr w:type="spellStart"/>
+      <w:r>
+        <w:rPr>
+          <w:rFonts w:cstheme="minorHAnsi"/>
+        </w:rPr>
+        <w:t>exclude_covariates</w:t>
+      </w:r>
+      <w:proofErr w:type="spellEnd"/>
+      <w:r>
+        <w:rPr>
+          <w:rFonts w:cstheme="minorHAnsi"/>
+        </w:rPr>
+        <w:t xml:space="preserve"> list of variables to exclude based on theoretical or practical reasons</w:t>
+      </w:r>
+    </w:p>
+    <w:p>
+      <w:pPr>
+        <w:rPr>
+          <w:rFonts w:cstheme="minorHAnsi"/>
+        </w:rPr>
+      </w:pPr>
+      <w:r>
+        <w:rPr>
+          <w:rFonts w:cstheme="minorHAnsi"/>
+        </w:rPr>
+        <w:t xml:space="preserve">#' @param </w:t>
+      </w:r>
+      <w:proofErr w:type="spellStart"/>
+      <w:r>
+        <w:rPr>
+          <w:rFonts w:cstheme="minorHAnsi"/>
+        </w:rPr>
+        <w:t>continous_variables</w:t>
+      </w:r>
+      <w:proofErr w:type="spellEnd"/>
+      <w:r>
+        <w:rPr>
+          <w:rFonts w:cstheme="minorHAnsi"/>
+        </w:rPr>
+        <w:t xml:space="preserve"> variables from the dataset identified as continuous</w:t>
+      </w:r>
+    </w:p>
+    <w:p>
+      <w:pPr>
+        <w:rPr>
+          <w:rFonts w:cstheme="minorHAnsi"/>
+        </w:rPr>
+      </w:pPr>
+      <w:r>
+        <w:rPr>
+          <w:rFonts w:cstheme="minorHAnsi"/>
+        </w:rPr>
+        <w:t xml:space="preserve">#' @param </w:t>
+      </w:r>
+      <w:proofErr w:type="spellStart"/>
+      <w:r>
+        <w:rPr>
+          <w:rFonts w:cstheme="minorHAnsi"/>
+        </w:rPr>
+        <w:t>potential_colliders</w:t>
+      </w:r>
+      <w:proofErr w:type="spellEnd"/>
+      <w:r>
+        <w:rPr>
+          <w:rFonts w:cstheme="minorHAnsi"/>
+        </w:rPr>
+        <w:t xml:space="preserve"> optional list of variables to be excluded from balancing at time point of exposure</w:t>
+      </w:r>
+    </w:p>
+    <w:p>
+      <w:pPr>
+        <w:rPr>
+          <w:rFonts w:cstheme="minorHAnsi"/>
+        </w:rPr>
+      </w:pPr>
+    </w:p>
+    <w:p>
+      <w:pPr>
+        <w:rPr>
+          <w:rFonts w:cstheme="minorHAnsi"/>
+        </w:rPr>
+      </w:pPr>
+      <w:r>
+        <w:rPr>
+          <w:rFonts w:cstheme="minorHAnsi"/>
+        </w:rPr>
+        <w:t>List of packages</w:t>
+      </w:r>
+    </w:p>
+    <w:p>
+      <w:pPr>
+        <w:rPr>
+          <w:rFonts w:cstheme="minorHAnsi"/>
+        </w:rPr>
+      </w:pPr>
+      <w:proofErr w:type="spellStart"/>
+      <w:r>
+        <w:rPr>
+          <w:rFonts w:cstheme="minorHAnsi"/>
+        </w:rPr>
+        <w:t>Readr</w:t>
+      </w:r>
+      <w:proofErr w:type="spellEnd"/>
+      <w:r>
+        <w:rPr>
+          <w:rFonts w:cstheme="minorHAnsi"/>
+        </w:rPr>
+        <w:t xml:space="preserve"> </w:t>
+      </w:r>
+    </w:p>
+    <w:p>
+      <w:pPr>
+        <w:rPr>
+          <w:rFonts w:cstheme="minorHAnsi"/>
+        </w:rPr>
+      </w:pPr>
+      <w:proofErr w:type="spellStart"/>
+      <w:r>
+        <w:rPr>
+          <w:rFonts w:cstheme="minorHAnsi"/>
+        </w:rPr>
+        <w:t>Dplyr</w:t>
+      </w:r>
+      <w:proofErr w:type="spellEnd"/>
+      <w:r>
+        <w:rPr>
+          <w:rFonts w:cstheme="minorHAnsi"/>
+        </w:rPr>
+        <w:t xml:space="preserve"> </w:t>
+      </w:r>
+    </w:p>
+    <w:p>
+      <w:pPr>
+        <w:rPr>
+          <w:rFonts w:cstheme="minorHAnsi"/>
+        </w:rPr>
+      </w:pPr>
+      <w:proofErr w:type="spellStart"/>
+      <w:r>
+        <w:rPr>
+          <w:rFonts w:cstheme="minorHAnsi"/>
+        </w:rPr>
+        <w:t>Hmisc</w:t>
+      </w:r>
+      <w:proofErr w:type="spellEnd"/>
+      <w:r>
+        <w:rPr>
+          <w:rFonts w:cstheme="minorHAnsi"/>
+        </w:rPr>
+        <w:t xml:space="preserve"> </w:t>
+      </w:r>
+    </w:p>
+    <w:p>
+      <w:pPr>
+        <w:rPr>
+          <w:rFonts w:cstheme="minorHAnsi"/>
+        </w:rPr>
+      </w:pPr>
+      <w:r>
+        <w:rPr>
+          <w:rFonts w:cstheme="minorHAnsi"/>
+        </w:rPr>
+        <w:t xml:space="preserve">Amelia </w:t>
+      </w:r>
+    </w:p>
+    <w:p>
+      <w:pPr>
+        <w:rPr>
+          <w:rFonts w:cstheme="minorHAnsi"/>
+        </w:rPr>
+      </w:pPr>
+      <w:r>
+        <w:rPr>
+          <w:rFonts w:cstheme="minorHAnsi"/>
+        </w:rPr>
+        <w:t>CBPS</w:t>
+      </w:r>
+    </w:p>
+    <w:p>
+      <w:pPr>
+        <w:rPr>
+          <w:rFonts w:cstheme="minorHAnsi"/>
+        </w:rPr>
+      </w:pPr>
+      <w:r>
+        <w:rPr>
+          <w:rFonts w:cstheme="minorHAnsi"/>
+        </w:rPr>
+        <w:t>S</w:t>
+      </w:r>
+      <w:r>
+        <w:rPr>
+          <w:rFonts w:cstheme="minorHAnsi"/>
+        </w:rPr>
+        <w:t>tats</w:t>
+      </w:r>
+    </w:p>
+    <w:p>
+      <w:pPr>
+        <w:rPr>
+          <w:rFonts w:cstheme="minorHAnsi"/>
+        </w:rPr>
+      </w:pPr>
+      <w:proofErr w:type="spellStart"/>
+      <w:r>
+        <w:rPr>
+          <w:rFonts w:cstheme="minorHAnsi"/>
+        </w:rPr>
+        <w:t>Data.table</w:t>
+      </w:r>
+      <w:proofErr w:type="spellEnd"/>
+    </w:p>
+    <w:p>
+      <w:pPr>
+        <w:rPr>
+          <w:rFonts w:cstheme="minorHAnsi"/>
+        </w:rPr>
+      </w:pPr>
+      <w:r>
+        <w:rPr>
+          <w:rFonts w:cstheme="minorHAnsi"/>
+        </w:rPr>
+        <w:t>Ggplot2</w:t>
+      </w:r>
+    </w:p>
+    <w:p>
+      <w:pPr>
+        <w:rPr>
+          <w:rFonts w:cstheme="minorHAnsi"/>
+        </w:rPr>
+      </w:pPr>
+      <w:proofErr w:type="spellStart"/>
+      <w:r>
+        <w:rPr>
+          <w:rFonts w:cstheme="minorHAnsi"/>
+        </w:rPr>
+        <w:t>matrixStats</w:t>
+      </w:r>
+      <w:proofErr w:type="spellEnd"/>
+      <w:r>
+        <w:rPr>
+          <w:rFonts w:cstheme="minorHAnsi"/>
+        </w:rPr>
+        <w:t xml:space="preserve"> </w:t>
+      </w:r>
+    </w:p>
+    <w:p>
+      <w:pPr>
+        <w:rPr>
+          <w:rFonts w:cstheme="minorHAnsi"/>
+        </w:rPr>
+      </w:pPr>
+      <w:proofErr w:type="spellStart"/>
+      <w:r>
+        <w:rPr>
+          <w:rFonts w:cstheme="minorHAnsi"/>
+        </w:rPr>
+        <w:t>tidyr</w:t>
+      </w:r>
+      <w:proofErr w:type="spellEnd"/>
       <w:r>
         <w:rPr>
           <w:rFonts w:cstheme="minorHAnsi"/>

</xml_diff>